<commit_message>
referente a issue #89
</commit_message>
<xml_diff>
--- a/Requisitos/Documento de Arquitetura - ALUGAI.docx
+++ b/Requisitos/Documento de Arquitetura - ALUGAI.docx
@@ -18,8 +18,6 @@
         </w:rPr>
         <w:t>Alugai</w:t>
       </w:r>
-      <w:bookmarkStart w:id="0" w:name="_GoBack"/>
-      <w:bookmarkEnd w:id="0"/>
     </w:p>
     <w:p>
       <w:pPr>
@@ -686,6 +684,15 @@
         </w:r>
         <w:r>
           <w:rPr>
+            <w:rStyle w:val="Hyperlink"/>
+            <w:sz w:val="24"/>
+            <w:szCs w:val="24"/>
+            <w:lang w:val="pt-BR"/>
+          </w:rPr>
+          <w:t>h</w:t>
+        </w:r>
+        <w:r>
+          <w:rPr>
             <w:sz w:val="24"/>
             <w:szCs w:val="24"/>
           </w:rPr>
@@ -820,6 +827,8 @@
           <w:t>7</w:t>
         </w:r>
       </w:hyperlink>
+      <w:bookmarkStart w:id="0" w:name="_GoBack"/>
+      <w:bookmarkEnd w:id="0"/>
     </w:p>
     <w:p>
       <w:pPr>

</xml_diff>

<commit_message>
inicio do Documento de Arquitetura. issue #89
</commit_message>
<xml_diff>
--- a/Requisitos/Documento de Arquitetura - ALUGAI.docx
+++ b/Requisitos/Documento de Arquitetura - ALUGAI.docx
@@ -682,15 +682,8 @@
           </w:rPr>
           <w:t>Visão de Casos de Uso</w:t>
         </w:r>
-        <w:r>
-          <w:rPr>
-            <w:rStyle w:val="Hyperlink"/>
-            <w:sz w:val="24"/>
-            <w:szCs w:val="24"/>
-            <w:lang w:val="pt-BR"/>
-          </w:rPr>
-          <w:t>h</w:t>
-        </w:r>
+        <w:bookmarkStart w:id="0" w:name="_GoBack"/>
+        <w:bookmarkEnd w:id="0"/>
         <w:r>
           <w:rPr>
             <w:sz w:val="24"/>
@@ -827,8 +820,6 @@
           <w:t>7</w:t>
         </w:r>
       </w:hyperlink>
-      <w:bookmarkStart w:id="0" w:name="_GoBack"/>
-      <w:bookmarkEnd w:id="0"/>
     </w:p>
     <w:p>
       <w:pPr>

</xml_diff>